<commit_message>
updated installation guide with db seeding
</commit_message>
<xml_diff>
--- a/docs/Cookbook Installation Guide.docx
+++ b/docs/Cookbook Installation Guide.docx
@@ -10,8 +10,6 @@
           <w:u w:val="single"/>
         </w:rPr>
       </w:pPr>
-      <w:bookmarkStart w:id="0" w:name="_GoBack"/>
-      <w:bookmarkEnd w:id="0"/>
       <w:r>
         <w:rPr>
           <w:b/>
@@ -41,7 +39,14 @@
         </w:numPr>
       </w:pPr>
       <w:r>
-        <w:t>Copy directory of cookbook files to location C:\cookbook</w:t>
+        <w:t xml:space="preserve">Copy directory of cookbook files to location </w:t>
+      </w:r>
+      <w:r>
+        <w:rPr>
+          <w:rFonts w:ascii="Courier New" w:hAnsi="Courier New" w:cs="Courier New"/>
+          <w:sz w:val="20"/>
+        </w:rPr>
+        <w:t>C:\cookbook</w:t>
       </w:r>
     </w:p>
     <w:p>
@@ -53,13 +58,8 @@
         </w:numPr>
       </w:pPr>
       <w:r>
-        <w:t xml:space="preserve">Edit </w:t>
-      </w:r>
-      <w:proofErr w:type="spellStart"/>
-      <w:r>
-        <w:t>vhosts.conf</w:t>
-      </w:r>
-      <w:proofErr w:type="spellEnd"/>
+        <w:t>Edit vhosts.conf</w:t>
+      </w:r>
     </w:p>
     <w:p>
       <w:pPr>
@@ -68,10 +68,46 @@
           <w:ilvl w:val="1"/>
           <w:numId w:val="1"/>
         </w:numPr>
+        <w:rPr>
+          <w:rFonts w:ascii="Courier New" w:hAnsi="Courier New" w:cs="Courier New"/>
+          <w:sz w:val="20"/>
+        </w:rPr>
       </w:pPr>
       <w:r>
         <w:t xml:space="preserve">Open </w:t>
       </w:r>
+      <w:r>
+        <w:rPr>
+          <w:rFonts w:ascii="Courier New" w:hAnsi="Courier New" w:cs="Courier New"/>
+          <w:color w:val="222222"/>
+          <w:sz w:val="20"/>
+          <w:shd w:val="clear" w:color="auto" w:fill="FFFFFF"/>
+        </w:rPr>
+        <w:t>C:\xampp\apache\conf\extra\httpd-vhosts.conf</w:t>
+      </w:r>
+    </w:p>
+    <w:p>
+      <w:pPr>
+        <w:pStyle w:val="ListParagraph"/>
+        <w:numPr>
+          <w:ilvl w:val="1"/>
+          <w:numId w:val="1"/>
+        </w:numPr>
+      </w:pPr>
+      <w:r>
+        <w:rPr>
+          <w:rFonts w:cs="Helvetica"/>
+          <w:color w:val="222222"/>
+          <w:shd w:val="clear" w:color="auto" w:fill="FFFFFF"/>
+        </w:rPr>
+        <w:t>Un-comment line:</w:t>
+      </w:r>
+    </w:p>
+    <w:p>
+      <w:pPr>
+        <w:pStyle w:val="ListParagraph"/>
+        <w:ind w:left="1440"/>
+      </w:pPr>
       <w:r>
         <w:rPr>
           <w:rFonts w:ascii="Helvetica" w:hAnsi="Helvetica" w:cs="Helvetica"/>
@@ -80,44 +116,8 @@
           <w:szCs w:val="23"/>
           <w:shd w:val="clear" w:color="auto" w:fill="FFFFFF"/>
         </w:rPr>
-        <w:t>C:\xampp\apache\conf\extra\httpd-vhosts.conf</w:t>
-      </w:r>
-    </w:p>
-    <w:p>
-      <w:pPr>
-        <w:pStyle w:val="ListParagraph"/>
-        <w:numPr>
-          <w:ilvl w:val="1"/>
-          <w:numId w:val="1"/>
-        </w:numPr>
-      </w:pPr>
-      <w:r>
-        <w:rPr>
-          <w:rFonts w:ascii="Helvetica" w:hAnsi="Helvetica" w:cs="Helvetica"/>
-          <w:color w:val="222222"/>
-          <w:sz w:val="23"/>
-          <w:szCs w:val="23"/>
-          <w:shd w:val="clear" w:color="auto" w:fill="FFFFFF"/>
-        </w:rPr>
-        <w:t>Un-comment line:</w:t>
-      </w:r>
-    </w:p>
-    <w:p>
-      <w:pPr>
-        <w:pStyle w:val="ListParagraph"/>
-        <w:ind w:left="1440"/>
-      </w:pPr>
-      <w:r>
-        <w:rPr>
-          <w:rFonts w:ascii="Helvetica" w:hAnsi="Helvetica" w:cs="Helvetica"/>
-          <w:color w:val="222222"/>
-          <w:sz w:val="23"/>
-          <w:szCs w:val="23"/>
-          <w:shd w:val="clear" w:color="auto" w:fill="FFFFFF"/>
-        </w:rPr>
         <w:t xml:space="preserve"> </w:t>
       </w:r>
-      <w:proofErr w:type="spellStart"/>
       <w:r>
         <w:rPr>
           <w:rFonts w:ascii="Consolas" w:hAnsi="Consolas" w:cs="Consolas"/>
@@ -126,34 +126,21 @@
           <w:szCs w:val="20"/>
           <w:shd w:val="clear" w:color="auto" w:fill="EEEEEE"/>
         </w:rPr>
-        <w:t>NameVirtualHost</w:t>
-      </w:r>
-      <w:proofErr w:type="spellEnd"/>
-      <w:r>
-        <w:rPr>
-          <w:rFonts w:ascii="Consolas" w:hAnsi="Consolas" w:cs="Consolas"/>
+        <w:t>NameVirtualHost *:80</w:t>
+      </w:r>
+    </w:p>
+    <w:p>
+      <w:pPr>
+        <w:pStyle w:val="ListParagraph"/>
+        <w:numPr>
+          <w:ilvl w:val="1"/>
+          <w:numId w:val="1"/>
+        </w:numPr>
+      </w:pPr>
+      <w:r>
+        <w:rPr>
+          <w:rFonts w:cs="Helvetica"/>
           <w:color w:val="222222"/>
-          <w:sz w:val="20"/>
-          <w:szCs w:val="20"/>
-          <w:shd w:val="clear" w:color="auto" w:fill="EEEEEE"/>
-        </w:rPr>
-        <w:t xml:space="preserve"> *:80</w:t>
-      </w:r>
-    </w:p>
-    <w:p>
-      <w:pPr>
-        <w:pStyle w:val="ListParagraph"/>
-        <w:numPr>
-          <w:ilvl w:val="1"/>
-          <w:numId w:val="1"/>
-        </w:numPr>
-      </w:pPr>
-      <w:r>
-        <w:rPr>
-          <w:rFonts w:ascii="Helvetica" w:hAnsi="Helvetica" w:cs="Helvetica"/>
-          <w:color w:val="222222"/>
-          <w:sz w:val="23"/>
-          <w:szCs w:val="23"/>
           <w:shd w:val="clear" w:color="auto" w:fill="FFFFFF"/>
         </w:rPr>
         <w:t>Add virtual host entry to the end of the file</w:t>
@@ -200,21 +187,8 @@
           <w:bdr w:val="none" w:sz="0" w:space="0" w:color="auto" w:frame="1"/>
           <w:shd w:val="clear" w:color="auto" w:fill="EEEEEE"/>
         </w:rPr>
-        <w:t>&lt;</w:t>
-      </w:r>
-      <w:proofErr w:type="spellStart"/>
-      <w:r>
-        <w:rPr>
-          <w:rFonts w:ascii="Consolas" w:eastAsia="Times New Roman" w:hAnsi="Consolas" w:cs="Consolas"/>
-          <w:color w:val="800000"/>
-          <w:sz w:val="20"/>
-          <w:szCs w:val="20"/>
-          <w:bdr w:val="none" w:sz="0" w:space="0" w:color="auto" w:frame="1"/>
-          <w:shd w:val="clear" w:color="auto" w:fill="EEEEEE"/>
-        </w:rPr>
-        <w:t>VirtualHost</w:t>
-      </w:r>
-      <w:proofErr w:type="spellEnd"/>
+        <w:t>&lt;VirtualHost</w:t>
+      </w:r>
       <w:r>
         <w:rPr>
           <w:rFonts w:ascii="Consolas" w:eastAsia="Times New Roman" w:hAnsi="Consolas" w:cs="Consolas"/>
@@ -279,31 +253,7 @@
           <w:bdr w:val="none" w:sz="0" w:space="0" w:color="auto" w:frame="1"/>
           <w:shd w:val="clear" w:color="auto" w:fill="EEEEEE"/>
         </w:rPr>
-        <w:t xml:space="preserve">    </w:t>
-      </w:r>
-      <w:proofErr w:type="spellStart"/>
-      <w:r>
-        <w:rPr>
-          <w:rFonts w:ascii="Consolas" w:eastAsia="Times New Roman" w:hAnsi="Consolas" w:cs="Consolas"/>
-          <w:color w:val="000000"/>
-          <w:sz w:val="20"/>
-          <w:szCs w:val="20"/>
-          <w:bdr w:val="none" w:sz="0" w:space="0" w:color="auto" w:frame="1"/>
-          <w:shd w:val="clear" w:color="auto" w:fill="EEEEEE"/>
-        </w:rPr>
-        <w:t>DocumentRoot</w:t>
-      </w:r>
-      <w:proofErr w:type="spellEnd"/>
-      <w:r>
-        <w:rPr>
-          <w:rFonts w:ascii="Consolas" w:eastAsia="Times New Roman" w:hAnsi="Consolas" w:cs="Consolas"/>
-          <w:color w:val="000000"/>
-          <w:sz w:val="20"/>
-          <w:szCs w:val="20"/>
-          <w:bdr w:val="none" w:sz="0" w:space="0" w:color="auto" w:frame="1"/>
-          <w:shd w:val="clear" w:color="auto" w:fill="EEEEEE"/>
-        </w:rPr>
-        <w:t xml:space="preserve"> C:\</w:t>
+        <w:t xml:space="preserve">    DocumentRoot C:\</w:t>
       </w:r>
       <w:r>
         <w:rPr>
@@ -358,43 +308,7 @@
           <w:bdr w:val="none" w:sz="0" w:space="0" w:color="auto" w:frame="1"/>
           <w:shd w:val="clear" w:color="auto" w:fill="EEEEEE"/>
         </w:rPr>
-        <w:t xml:space="preserve">    </w:t>
-      </w:r>
-      <w:proofErr w:type="spellStart"/>
-      <w:r>
-        <w:rPr>
-          <w:rFonts w:ascii="Consolas" w:eastAsia="Times New Roman" w:hAnsi="Consolas" w:cs="Consolas"/>
-          <w:color w:val="000000"/>
-          <w:sz w:val="20"/>
-          <w:szCs w:val="20"/>
-          <w:bdr w:val="none" w:sz="0" w:space="0" w:color="auto" w:frame="1"/>
-          <w:shd w:val="clear" w:color="auto" w:fill="EEEEEE"/>
-        </w:rPr>
-        <w:t>ServerName</w:t>
-      </w:r>
-      <w:proofErr w:type="spellEnd"/>
-      <w:r>
-        <w:rPr>
-          <w:rFonts w:ascii="Consolas" w:eastAsia="Times New Roman" w:hAnsi="Consolas" w:cs="Consolas"/>
-          <w:color w:val="000000"/>
-          <w:sz w:val="20"/>
-          <w:szCs w:val="20"/>
-          <w:bdr w:val="none" w:sz="0" w:space="0" w:color="auto" w:frame="1"/>
-          <w:shd w:val="clear" w:color="auto" w:fill="EEEEEE"/>
-        </w:rPr>
-        <w:t xml:space="preserve"> </w:t>
-      </w:r>
-      <w:proofErr w:type="spellStart"/>
-      <w:r>
-        <w:rPr>
-          <w:rFonts w:ascii="Consolas" w:eastAsia="Times New Roman" w:hAnsi="Consolas" w:cs="Consolas"/>
-          <w:color w:val="000000"/>
-          <w:sz w:val="20"/>
-          <w:szCs w:val="20"/>
-          <w:bdr w:val="none" w:sz="0" w:space="0" w:color="auto" w:frame="1"/>
-          <w:shd w:val="clear" w:color="auto" w:fill="EEEEEE"/>
-        </w:rPr>
-        <w:t>cookbook</w:t>
+        <w:t xml:space="preserve">    ServerName cookbook</w:t>
       </w:r>
       <w:r>
         <w:rPr>
@@ -407,7 +321,6 @@
         </w:rPr>
         <w:t>.localhost</w:t>
       </w:r>
-      <w:proofErr w:type="spellEnd"/>
     </w:p>
     <w:p>
       <w:pPr>
@@ -559,34 +472,8 @@
           <w:bdr w:val="none" w:sz="0" w:space="0" w:color="auto" w:frame="1"/>
           <w:shd w:val="clear" w:color="auto" w:fill="EEEEEE"/>
         </w:rPr>
-        <w:t xml:space="preserve">        Order </w:t>
-      </w:r>
-      <w:proofErr w:type="spellStart"/>
-      <w:r>
-        <w:rPr>
-          <w:rFonts w:ascii="Consolas" w:eastAsia="Times New Roman" w:hAnsi="Consolas" w:cs="Consolas"/>
-          <w:color w:val="000000"/>
-          <w:sz w:val="20"/>
-          <w:szCs w:val="20"/>
-          <w:bdr w:val="none" w:sz="0" w:space="0" w:color="auto" w:frame="1"/>
-          <w:shd w:val="clear" w:color="auto" w:fill="EEEEEE"/>
-        </w:rPr>
-        <w:t>allow</w:t>
-      </w:r>
-      <w:proofErr w:type="gramStart"/>
-      <w:r>
-        <w:rPr>
-          <w:rFonts w:ascii="Consolas" w:eastAsia="Times New Roman" w:hAnsi="Consolas" w:cs="Consolas"/>
-          <w:color w:val="000000"/>
-          <w:sz w:val="20"/>
-          <w:szCs w:val="20"/>
-          <w:bdr w:val="none" w:sz="0" w:space="0" w:color="auto" w:frame="1"/>
-          <w:shd w:val="clear" w:color="auto" w:fill="EEEEEE"/>
-        </w:rPr>
-        <w:t>,deny</w:t>
-      </w:r>
-      <w:proofErr w:type="spellEnd"/>
-      <w:proofErr w:type="gramEnd"/>
+        <w:t xml:space="preserve">        Order allow,deny</w:t>
+      </w:r>
     </w:p>
     <w:p>
       <w:pPr>
@@ -782,31 +669,7 @@
           <w:bdr w:val="none" w:sz="0" w:space="0" w:color="auto" w:frame="1"/>
           <w:shd w:val="clear" w:color="auto" w:fill="EEEEEE"/>
         </w:rPr>
-        <w:t>&lt;/</w:t>
-      </w:r>
-      <w:proofErr w:type="spellStart"/>
-      <w:r>
-        <w:rPr>
-          <w:rFonts w:ascii="Consolas" w:eastAsia="Times New Roman" w:hAnsi="Consolas" w:cs="Consolas"/>
-          <w:color w:val="800000"/>
-          <w:sz w:val="20"/>
-          <w:szCs w:val="20"/>
-          <w:bdr w:val="none" w:sz="0" w:space="0" w:color="auto" w:frame="1"/>
-          <w:shd w:val="clear" w:color="auto" w:fill="EEEEEE"/>
-        </w:rPr>
-        <w:t>VirtualHost</w:t>
-      </w:r>
-      <w:proofErr w:type="spellEnd"/>
-      <w:r>
-        <w:rPr>
-          <w:rFonts w:ascii="Consolas" w:eastAsia="Times New Roman" w:hAnsi="Consolas" w:cs="Consolas"/>
-          <w:color w:val="800000"/>
-          <w:sz w:val="20"/>
-          <w:szCs w:val="20"/>
-          <w:bdr w:val="none" w:sz="0" w:space="0" w:color="auto" w:frame="1"/>
-          <w:shd w:val="clear" w:color="auto" w:fill="EEEEEE"/>
-        </w:rPr>
-        <w:t>&gt;</w:t>
+        <w:t>&lt;/VirtualHost&gt;</w:t>
       </w:r>
     </w:p>
     <w:p>
@@ -829,19 +692,17 @@
         <w:pStyle w:val="ListParagraph"/>
         <w:ind w:left="1440"/>
         <w:rPr>
-          <w:rFonts w:ascii="Helvetica" w:hAnsi="Helvetica" w:cs="Helvetica"/>
+          <w:rFonts w:ascii="Courier New" w:hAnsi="Courier New" w:cs="Courier New"/>
           <w:color w:val="222222"/>
-          <w:sz w:val="23"/>
-          <w:szCs w:val="23"/>
+          <w:sz w:val="20"/>
           <w:shd w:val="clear" w:color="auto" w:fill="FFFFFF"/>
         </w:rPr>
       </w:pPr>
       <w:r>
         <w:rPr>
-          <w:rFonts w:ascii="Helvetica" w:hAnsi="Helvetica" w:cs="Helvetica"/>
+          <w:rFonts w:ascii="Courier New" w:hAnsi="Courier New" w:cs="Courier New"/>
           <w:color w:val="222222"/>
-          <w:sz w:val="23"/>
-          <w:szCs w:val="23"/>
+          <w:sz w:val="20"/>
           <w:shd w:val="clear" w:color="auto" w:fill="FFFFFF"/>
         </w:rPr>
         <w:t>C:\Windows\System32\drivers\etc\hosts</w:t>
@@ -911,8 +772,6 @@
         </w:rPr>
         <w:t xml:space="preserve"> </w:t>
       </w:r>
-      <w:proofErr w:type="spellStart"/>
-      <w:proofErr w:type="gramStart"/>
       <w:r>
         <w:rPr>
           <w:rStyle w:val="pln"/>
@@ -941,19 +800,7 @@
           <w:bdr w:val="none" w:sz="0" w:space="0" w:color="auto" w:frame="1"/>
           <w:shd w:val="clear" w:color="auto" w:fill="EEEEEE"/>
         </w:rPr>
-        <w:t>localhost</w:t>
-      </w:r>
-      <w:proofErr w:type="spellEnd"/>
-      <w:proofErr w:type="gramEnd"/>
-      <w:r>
-        <w:rPr>
-          <w:rStyle w:val="pln"/>
-          <w:rFonts w:ascii="Consolas" w:hAnsi="Consolas" w:cs="Consolas"/>
-          <w:color w:val="000000"/>
-          <w:bdr w:val="none" w:sz="0" w:space="0" w:color="auto" w:frame="1"/>
-          <w:shd w:val="clear" w:color="auto" w:fill="EEEEEE"/>
-        </w:rPr>
-        <w:t xml:space="preserve"> </w:t>
+        <w:t xml:space="preserve">localhost </w:t>
       </w:r>
       <w:r>
         <w:rPr>
@@ -970,15 +817,232 @@
       <w:pPr>
         <w:pStyle w:val="ListParagraph"/>
         <w:numPr>
+          <w:ilvl w:val="0"/>
+          <w:numId w:val="1"/>
+        </w:numPr>
+      </w:pPr>
+      <w:r>
+        <w:t>Start server</w:t>
+      </w:r>
+    </w:p>
+    <w:p>
+      <w:pPr>
+        <w:pStyle w:val="ListParagraph"/>
+        <w:numPr>
           <w:ilvl w:val="1"/>
           <w:numId w:val="1"/>
         </w:numPr>
       </w:pPr>
       <w:r>
-        <w:t>Restart Apache</w:t>
-      </w:r>
-    </w:p>
-    <w:p/>
+        <w:t>From XAMPP controll panel click start for</w:t>
+      </w:r>
+    </w:p>
+    <w:p>
+      <w:pPr>
+        <w:pStyle w:val="ListParagraph"/>
+        <w:numPr>
+          <w:ilvl w:val="2"/>
+          <w:numId w:val="1"/>
+        </w:numPr>
+      </w:pPr>
+      <w:r>
+        <w:t>Apache</w:t>
+      </w:r>
+    </w:p>
+    <w:p>
+      <w:pPr>
+        <w:pStyle w:val="ListParagraph"/>
+        <w:numPr>
+          <w:ilvl w:val="2"/>
+          <w:numId w:val="1"/>
+        </w:numPr>
+      </w:pPr>
+      <w:r>
+        <w:t>MySQL</w:t>
+      </w:r>
+    </w:p>
+    <w:p>
+      <w:pPr>
+        <w:pStyle w:val="ListParagraph"/>
+        <w:numPr>
+          <w:ilvl w:val="0"/>
+          <w:numId w:val="1"/>
+        </w:numPr>
+      </w:pPr>
+      <w:r>
+        <w:t>Create database</w:t>
+      </w:r>
+    </w:p>
+    <w:p>
+      <w:pPr>
+        <w:pStyle w:val="ListParagraph"/>
+        <w:numPr>
+          <w:ilvl w:val="1"/>
+          <w:numId w:val="1"/>
+        </w:numPr>
+      </w:pPr>
+      <w:r>
+        <w:t xml:space="preserve">Navigate to URL: </w:t>
+      </w:r>
+      <w:hyperlink r:id="rId6" w:history="1">
+        <w:r>
+          <w:rPr>
+            <w:rStyle w:val="Hyperlink"/>
+          </w:rPr>
+          <w:t>http://cookbook.localhost/phpmyadmin</w:t>
+        </w:r>
+      </w:hyperlink>
+    </w:p>
+    <w:p>
+      <w:pPr>
+        <w:pStyle w:val="ListParagraph"/>
+        <w:numPr>
+          <w:ilvl w:val="1"/>
+          <w:numId w:val="1"/>
+        </w:numPr>
+      </w:pPr>
+      <w:r>
+        <w:t>Click the tab labeled ‘Databases’</w:t>
+      </w:r>
+    </w:p>
+    <w:p>
+      <w:pPr>
+        <w:pStyle w:val="ListParagraph"/>
+        <w:numPr>
+          <w:ilvl w:val="1"/>
+          <w:numId w:val="1"/>
+        </w:numPr>
+      </w:pPr>
+      <w:r>
+        <w:t>Under ‘Create Databse’</w:t>
+      </w:r>
+    </w:p>
+    <w:p>
+      <w:pPr>
+        <w:pStyle w:val="ListParagraph"/>
+        <w:numPr>
+          <w:ilvl w:val="2"/>
+          <w:numId w:val="1"/>
+        </w:numPr>
+      </w:pPr>
+      <w:r>
+        <w:t>Enter ‘cookbook’ in the field labels ‘Database Name’</w:t>
+      </w:r>
+    </w:p>
+    <w:p>
+      <w:pPr>
+        <w:pStyle w:val="ListParagraph"/>
+        <w:numPr>
+          <w:ilvl w:val="2"/>
+          <w:numId w:val="1"/>
+        </w:numPr>
+      </w:pPr>
+      <w:r>
+        <w:t>Click ‘Create’</w:t>
+      </w:r>
+    </w:p>
+    <w:p>
+      <w:pPr>
+        <w:pStyle w:val="ListParagraph"/>
+        <w:numPr>
+          <w:ilvl w:val="1"/>
+          <w:numId w:val="1"/>
+        </w:numPr>
+      </w:pPr>
+      <w:r>
+        <w:t>Confirm the database is contained in the list of databases when the page reloads.</w:t>
+      </w:r>
+    </w:p>
+    <w:p>
+      <w:pPr>
+        <w:pStyle w:val="ListParagraph"/>
+        <w:numPr>
+          <w:ilvl w:val="0"/>
+          <w:numId w:val="1"/>
+        </w:numPr>
+      </w:pPr>
+      <w:r>
+        <w:t>Seed database</w:t>
+      </w:r>
+    </w:p>
+    <w:p>
+      <w:pPr>
+        <w:pStyle w:val="ListParagraph"/>
+        <w:numPr>
+          <w:ilvl w:val="1"/>
+          <w:numId w:val="1"/>
+        </w:numPr>
+      </w:pPr>
+      <w:r>
+        <w:t>Open a web browser (chrome)</w:t>
+      </w:r>
+    </w:p>
+    <w:p>
+      <w:pPr>
+        <w:pStyle w:val="ListParagraph"/>
+        <w:numPr>
+          <w:ilvl w:val="1"/>
+          <w:numId w:val="1"/>
+        </w:numPr>
+      </w:pPr>
+      <w:r>
+        <w:t xml:space="preserve">Navigate to URL: </w:t>
+      </w:r>
+      <w:hyperlink r:id="rId7" w:history="1">
+        <w:r>
+          <w:rPr>
+            <w:rStyle w:val="Hyperlink"/>
+          </w:rPr>
+          <w:t>http://cookbook.localhost/seedDB.php</w:t>
+        </w:r>
+      </w:hyperlink>
+    </w:p>
+    <w:p>
+      <w:pPr>
+        <w:pStyle w:val="ListParagraph"/>
+        <w:numPr>
+          <w:ilvl w:val="1"/>
+          <w:numId w:val="1"/>
+        </w:numPr>
+      </w:pPr>
+      <w:r>
+        <w:t xml:space="preserve">Navigate to URL: </w:t>
+      </w:r>
+      <w:hyperlink r:id="rId8" w:history="1">
+        <w:r>
+          <w:rPr>
+            <w:rStyle w:val="Hyperlink"/>
+          </w:rPr>
+          <w:t>http://cookbook.localhost/phpmyadmin</w:t>
+        </w:r>
+      </w:hyperlink>
+    </w:p>
+    <w:p>
+      <w:pPr>
+        <w:pStyle w:val="ListParagraph"/>
+        <w:numPr>
+          <w:ilvl w:val="1"/>
+          <w:numId w:val="1"/>
+        </w:numPr>
+      </w:pPr>
+      <w:r>
+        <w:t>On the left panel select ‘cookbook’</w:t>
+      </w:r>
+    </w:p>
+    <w:p>
+      <w:pPr>
+        <w:pStyle w:val="ListParagraph"/>
+        <w:numPr>
+          <w:ilvl w:val="1"/>
+          <w:numId w:val="1"/>
+        </w:numPr>
+      </w:pPr>
+      <w:r>
+        <w:t>Confirm the DB tables were created</w:t>
+      </w:r>
+      <w:bookmarkStart w:id="0" w:name="_GoBack"/>
+      <w:bookmarkEnd w:id="0"/>
+    </w:p>
     <w:sectPr>
       <w:pgSz w:w="12240" w:h="15840"/>
       <w:pgMar w:top="1440" w:right="1440" w:bottom="1440" w:left="1440" w:header="720" w:footer="720" w:gutter="0"/>
@@ -1016,7 +1080,7 @@
         <w:ind w:left="1440" w:hanging="360"/>
       </w:pPr>
     </w:lvl>
-    <w:lvl w:ilvl="2" w:tplc="0409001B" w:tentative="1">
+    <w:lvl w:ilvl="2" w:tplc="0409001B">
       <w:start w:val="1"/>
       <w:numFmt w:val="lowerRoman"/>
       <w:lvlText w:val="%3."/>
@@ -1363,6 +1427,17 @@
     <w:basedOn w:val="DefaultParagraphFont"/>
     <w:rsid w:val="00E07D1C"/>
   </w:style>
+  <w:style w:type="character" w:styleId="Hyperlink">
+    <w:name w:val="Hyperlink"/>
+    <w:basedOn w:val="DefaultParagraphFont"/>
+    <w:uiPriority w:val="99"/>
+    <w:unhideWhenUsed/>
+    <w:rsid w:val="005C784B"/>
+    <w:rPr>
+      <w:color w:val="0000FF" w:themeColor="hyperlink"/>
+      <w:u w:val="single"/>
+    </w:rPr>
+  </w:style>
 </w:styles>
 </file>
 
@@ -1642,6 +1717,17 @@
     <w:name w:val="com"/>
     <w:basedOn w:val="DefaultParagraphFont"/>
     <w:rsid w:val="00E07D1C"/>
+  </w:style>
+  <w:style w:type="character" w:styleId="Hyperlink">
+    <w:name w:val="Hyperlink"/>
+    <w:basedOn w:val="DefaultParagraphFont"/>
+    <w:uiPriority w:val="99"/>
+    <w:unhideWhenUsed/>
+    <w:rsid w:val="005C784B"/>
+    <w:rPr>
+      <w:color w:val="0000FF" w:themeColor="hyperlink"/>
+      <w:u w:val="single"/>
+    </w:rPr>
   </w:style>
 </w:styles>
 </file>

</xml_diff>